<commit_message>
Update user manul and eval forms
</commit_message>
<xml_diff>
--- a/documentation/assets/documents/evaluation-form-alcantara.docx
+++ b/documentation/assets/documents/evaluation-form-alcantara.docx
@@ -7,7 +7,13 @@
         <w:pStyle w:val="Heading1"/>
       </w:pPr>
       <w:r>
-        <w:t>Lakbay: Evaluation Form for Licensed Drivers</w:t>
+        <w:t xml:space="preserve">Consolidated Sample Response of a </w:t>
+      </w:r>
+      <w:r>
+        <w:t>Licensed Drive</w:t>
+      </w:r>
+      <w:r>
+        <w:t>r</w:t>
       </w:r>
     </w:p>
     <w:p/>

</xml_diff>